<commit_message>
Minor quality of life update
</commit_message>
<xml_diff>
--- a/dokumentace.docx
+++ b/dokumentace.docx
@@ -680,11 +680,11 @@
         <w:br w:type="page"/>
       </w:r>
     </w:p>
-    <w:bookmarkStart w:id="5" w:name="_Toc66538236" w:displacedByCustomXml="next"/>
-    <w:bookmarkStart w:id="6" w:name="_Toc66217045" w:displacedByCustomXml="next"/>
+    <w:bookmarkStart w:id="5" w:name="_Toc67326022" w:displacedByCustomXml="next"/>
+    <w:bookmarkStart w:id="6" w:name="_Toc66032758" w:displacedByCustomXml="next"/>
     <w:bookmarkStart w:id="7" w:name="_Toc512541925" w:displacedByCustomXml="next"/>
-    <w:bookmarkStart w:id="8" w:name="_Toc66032758" w:displacedByCustomXml="next"/>
-    <w:bookmarkStart w:id="9" w:name="_Toc67326022" w:displacedByCustomXml="next"/>
+    <w:bookmarkStart w:id="8" w:name="_Toc66217045" w:displacedByCustomXml="next"/>
+    <w:bookmarkStart w:id="9" w:name="_Toc66538236" w:displacedByCustomXml="next"/>
     <w:sdt>
       <w:sdtPr>
         <w:rPr>
@@ -5266,14 +5266,27 @@
       <w:r>
         <w:t xml:space="preserve">Obrázek </w:t>
       </w:r>
-      <w:fldSimple w:instr=" SEQ Obrázek \* ARABIC ">
-        <w:r>
-          <w:rPr>
-            <w:noProof/>
-          </w:rPr>
-          <w:t>1</w:t>
-        </w:r>
-      </w:fldSimple>
+      <w:r>
+        <w:fldChar w:fldCharType="begin"/>
+      </w:r>
+      <w:r>
+        <w:instrText xml:space="preserve"> SEQ Obrázek \* ARABIC </w:instrText>
+      </w:r>
+      <w:r>
+        <w:fldChar w:fldCharType="separate"/>
+      </w:r>
+      <w:r>
+        <w:rPr>
+          <w:noProof/>
+        </w:rPr>
+        <w:t>1</w:t>
+      </w:r>
+      <w:r>
+        <w:rPr>
+          <w:noProof/>
+        </w:rPr>
+        <w:fldChar w:fldCharType="end"/>
+      </w:r>
       <w:r>
         <w:t xml:space="preserve"> - Postava ovládaná hráčem</w:t>
       </w:r>
@@ -5523,14 +5536,27 @@
       <w:r>
         <w:t xml:space="preserve">Obrázek </w:t>
       </w:r>
-      <w:fldSimple w:instr=" SEQ Obrázek \* ARABIC ">
-        <w:r>
-          <w:rPr>
-            <w:noProof/>
-          </w:rPr>
-          <w:t>2</w:t>
-        </w:r>
-      </w:fldSimple>
+      <w:r>
+        <w:fldChar w:fldCharType="begin"/>
+      </w:r>
+      <w:r>
+        <w:instrText xml:space="preserve"> SEQ Obrázek \* ARABIC </w:instrText>
+      </w:r>
+      <w:r>
+        <w:fldChar w:fldCharType="separate"/>
+      </w:r>
+      <w:r>
+        <w:rPr>
+          <w:noProof/>
+        </w:rPr>
+        <w:t>2</w:t>
+      </w:r>
+      <w:r>
+        <w:rPr>
+          <w:noProof/>
+        </w:rPr>
+        <w:fldChar w:fldCharType="end"/>
+      </w:r>
       <w:r>
         <w:t xml:space="preserve"> - Hráčův inventář</w:t>
       </w:r>
@@ -6236,14 +6262,27 @@
       <w:r>
         <w:t xml:space="preserve">Obrázek </w:t>
       </w:r>
-      <w:fldSimple w:instr=" SEQ Obrázek \* ARABIC ">
-        <w:r>
-          <w:rPr>
-            <w:noProof/>
-          </w:rPr>
-          <w:t>3</w:t>
-        </w:r>
-      </w:fldSimple>
+      <w:r>
+        <w:fldChar w:fldCharType="begin"/>
+      </w:r>
+      <w:r>
+        <w:instrText xml:space="preserve"> SEQ Obrázek \* ARABIC </w:instrText>
+      </w:r>
+      <w:r>
+        <w:fldChar w:fldCharType="separate"/>
+      </w:r>
+      <w:r>
+        <w:rPr>
+          <w:noProof/>
+        </w:rPr>
+        <w:t>3</w:t>
+      </w:r>
+      <w:r>
+        <w:rPr>
+          <w:noProof/>
+        </w:rPr>
+        <w:fldChar w:fldCharType="end"/>
+      </w:r>
       <w:r>
         <w:t xml:space="preserve"> – Nepřítel</w:t>
       </w:r>
@@ -6402,14 +6441,27 @@
       <w:r>
         <w:t xml:space="preserve">Obrázek </w:t>
       </w:r>
-      <w:fldSimple w:instr=" SEQ Obrázek \* ARABIC ">
-        <w:r>
-          <w:rPr>
-            <w:noProof/>
-          </w:rPr>
-          <w:t>4</w:t>
-        </w:r>
-      </w:fldSimple>
+      <w:r>
+        <w:fldChar w:fldCharType="begin"/>
+      </w:r>
+      <w:r>
+        <w:instrText xml:space="preserve"> SEQ Obrázek \* ARABIC </w:instrText>
+      </w:r>
+      <w:r>
+        <w:fldChar w:fldCharType="separate"/>
+      </w:r>
+      <w:r>
+        <w:rPr>
+          <w:noProof/>
+        </w:rPr>
+        <w:t>4</w:t>
+      </w:r>
+      <w:r>
+        <w:rPr>
+          <w:noProof/>
+        </w:rPr>
+        <w:fldChar w:fldCharType="end"/>
+      </w:r>
       <w:r>
         <w:t xml:space="preserve"> </w:t>
       </w:r>
@@ -7521,14 +7573,27 @@
       <w:r>
         <w:t xml:space="preserve">Obrázek </w:t>
       </w:r>
-      <w:fldSimple w:instr=" SEQ Obrázek \* ARABIC ">
-        <w:r>
-          <w:rPr>
-            <w:noProof/>
-          </w:rPr>
-          <w:t>5</w:t>
-        </w:r>
-      </w:fldSimple>
+      <w:r>
+        <w:fldChar w:fldCharType="begin"/>
+      </w:r>
+      <w:r>
+        <w:instrText xml:space="preserve"> SEQ Obrázek \* ARABIC </w:instrText>
+      </w:r>
+      <w:r>
+        <w:fldChar w:fldCharType="separate"/>
+      </w:r>
+      <w:r>
+        <w:rPr>
+          <w:noProof/>
+        </w:rPr>
+        <w:t>5</w:t>
+      </w:r>
+      <w:r>
+        <w:rPr>
+          <w:noProof/>
+        </w:rPr>
+        <w:fldChar w:fldCharType="end"/>
+      </w:r>
       <w:r>
         <w:t xml:space="preserve"> - Vrcholy k vyhledávání cesty a jejich propojení</w:t>
       </w:r>
@@ -8229,16 +8294,169 @@
         <w:t>b</w:t>
       </w:r>
       <w:r>
+        <w:t>. C</w:t>
+      </w:r>
+      <w:r>
+        <w:t>est</w:t>
+      </w:r>
+      <w:r>
+        <w:t>u</w:t>
+      </w:r>
+      <w:r>
+        <w:t xml:space="preserve"> k </w:t>
+      </w:r>
+      <w:r>
+        <w:rPr>
+          <w:rStyle w:val="Pojmy"/>
+        </w:rPr>
+        <w:t>Android SDK</w:t>
+      </w:r>
+      <w:r>
+        <w:t xml:space="preserve"> a </w:t>
+      </w:r>
+      <w:r>
+        <w:rPr>
+          <w:rStyle w:val="Pojmy"/>
+        </w:rPr>
+        <w:t>Android NDK</w:t>
+      </w:r>
+      <w:r>
+        <w:t xml:space="preserve"> </w:t>
+      </w:r>
+      <w:r>
+        <w:t>lze nastavit</w:t>
+      </w:r>
+      <w:r>
+        <w:t xml:space="preserve"> v</w:t>
+      </w:r>
+      <w:r>
+        <w:t xml:space="preserve"> záložce </w:t>
+      </w:r>
+      <w:r>
+        <w:t>„External tools“</w:t>
+      </w:r>
+      <w:r>
+        <w:t xml:space="preserve"> dialogového okna, které se objeví</w:t>
+      </w:r>
+      <w:r>
+        <w:t xml:space="preserve"> po rozkliknutí</w:t>
+      </w:r>
+      <w:r>
+        <w:t xml:space="preserve"> </w:t>
+      </w:r>
+      <w:r>
+        <w:t>„Edit“</w:t>
+      </w:r>
+      <w:r>
+        <w:t xml:space="preserve"> na horní liště editoru a</w:t>
+      </w:r>
+      <w:r>
+        <w:t xml:space="preserve"> </w:t>
+      </w:r>
+      <w:r>
+        <w:t>zvolení možnosti</w:t>
+      </w:r>
+      <w:r>
+        <w:t xml:space="preserve"> </w:t>
+      </w:r>
+      <w:r>
+        <w:t>„Preferences“.</w:t>
+      </w:r>
+      <w:r>
+        <w:t xml:space="preserve"> </w:t>
+      </w:r>
+      <w:r>
+        <w:t xml:space="preserve">Aby bylo možné </w:t>
+      </w:r>
+      <w:r>
+        <w:t>projekt</w:t>
+      </w:r>
+      <w:r>
+        <w:t xml:space="preserve"> </w:t>
+      </w:r>
+      <w:r>
+        <w:t>otevřít,</w:t>
+      </w:r>
+      <w:r>
+        <w:t xml:space="preserve"> je nutné mít</w:t>
+      </w:r>
+      <w:r>
+        <w:t xml:space="preserve"> </w:t>
+      </w:r>
+      <w:r>
+        <w:t xml:space="preserve">uživatelský učet v </w:t>
+      </w:r>
+      <w:r>
+        <w:rPr>
+          <w:rStyle w:val="Pojmy"/>
+        </w:rPr>
+        <w:t>Unity</w:t>
+      </w:r>
+      <w:r>
         <w:t xml:space="preserve">. </w:t>
       </w:r>
       <w:r>
-        <w:t xml:space="preserve">Po otevření projektu v editoru rozklikněte možnost „File“ na horní liště a vyberte možnost „Build Settings“. Otevře se dialogové okno, ve kterém kliknete </w:t>
+        <w:t>Po otevření projektu v editoru rozklikněte možnost „File“ na horní liště a vyberte možnost „Build Settings“. Otevře se dialogové okno</w:t>
+      </w:r>
+      <w:r>
+        <w:t xml:space="preserve">. </w:t>
+      </w:r>
+      <w:r>
+        <w:t>Zvolte</w:t>
+      </w:r>
+      <w:r>
+        <w:t xml:space="preserve"> platform</w:t>
+      </w:r>
+      <w:r>
+        <w:t>u</w:t>
+      </w:r>
+      <w:r>
+        <w:t xml:space="preserve"> </w:t>
+      </w:r>
+      <w:r>
+        <w:rPr>
+          <w:rStyle w:val="Pojmy"/>
+        </w:rPr>
+        <w:t>Android</w:t>
+      </w:r>
+      <w:r>
+        <w:t xml:space="preserve"> a </w:t>
+      </w:r>
+      <w:r>
+        <w:t>klikn</w:t>
+      </w:r>
+      <w:r>
+        <w:t>ě</w:t>
+      </w:r>
+      <w:r>
+        <w:t xml:space="preserve">te </w:t>
       </w:r>
       <w:r>
         <w:t xml:space="preserve">na </w:t>
       </w:r>
       <w:r>
-        <w:t>tlačítko „Build“.</w:t>
+        <w:t>tlačítko „</w:t>
+      </w:r>
+      <w:r>
+        <w:t>Switch Platform</w:t>
+      </w:r>
+      <w:r>
+        <w:t>“.</w:t>
+      </w:r>
+      <w:r>
+        <w:t xml:space="preserve"> Poté, co </w:t>
+      </w:r>
+      <w:r>
+        <w:t>se skončí převádění</w:t>
+      </w:r>
+      <w:r>
+        <w:t xml:space="preserve"> projektu</w:t>
+      </w:r>
+      <w:r>
+        <w:t xml:space="preserve"> na požadovanou platformu</w:t>
+      </w:r>
+      <w:r>
+        <w:t>, klikněte na tlačítko „Build“.</w:t>
       </w:r>
     </w:p>
     <w:p>
@@ -8311,14 +8529,27 @@
                             <w:r>
                               <w:t xml:space="preserve">Obrázek </w:t>
                             </w:r>
-                            <w:fldSimple w:instr=" SEQ Obrázek \* ARABIC ">
-                              <w:r>
-                                <w:rPr>
-                                  <w:noProof/>
-                                </w:rPr>
-                                <w:t>6</w:t>
-                              </w:r>
-                            </w:fldSimple>
+                            <w:r>
+                              <w:fldChar w:fldCharType="begin"/>
+                            </w:r>
+                            <w:r>
+                              <w:instrText xml:space="preserve"> SEQ Obrázek \* ARABIC </w:instrText>
+                            </w:r>
+                            <w:r>
+                              <w:fldChar w:fldCharType="separate"/>
+                            </w:r>
+                            <w:r>
+                              <w:rPr>
+                                <w:noProof/>
+                              </w:rPr>
+                              <w:t>6</w:t>
+                            </w:r>
+                            <w:r>
+                              <w:rPr>
+                                <w:noProof/>
+                              </w:rPr>
+                              <w:fldChar w:fldCharType="end"/>
+                            </w:r>
                             <w:r>
                               <w:t xml:space="preserve"> - Snímek obrazovky 1</w:t>
                             </w:r>
@@ -8359,14 +8590,27 @@
                       <w:r>
                         <w:t xml:space="preserve">Obrázek </w:t>
                       </w:r>
-                      <w:fldSimple w:instr=" SEQ Obrázek \* ARABIC ">
-                        <w:r>
-                          <w:rPr>
-                            <w:noProof/>
-                          </w:rPr>
-                          <w:t>6</w:t>
-                        </w:r>
-                      </w:fldSimple>
+                      <w:r>
+                        <w:fldChar w:fldCharType="begin"/>
+                      </w:r>
+                      <w:r>
+                        <w:instrText xml:space="preserve"> SEQ Obrázek \* ARABIC </w:instrText>
+                      </w:r>
+                      <w:r>
+                        <w:fldChar w:fldCharType="separate"/>
+                      </w:r>
+                      <w:r>
+                        <w:rPr>
+                          <w:noProof/>
+                        </w:rPr>
+                        <w:t>6</w:t>
+                      </w:r>
+                      <w:r>
+                        <w:rPr>
+                          <w:noProof/>
+                        </w:rPr>
+                        <w:fldChar w:fldCharType="end"/>
+                      </w:r>
                       <w:r>
                         <w:t xml:space="preserve"> - Snímek obrazovky 1</w:t>
                       </w:r>
@@ -8517,14 +8761,27 @@
                             <w:r>
                               <w:t xml:space="preserve">Obrázek </w:t>
                             </w:r>
-                            <w:fldSimple w:instr=" SEQ Obrázek \* ARABIC ">
-                              <w:r>
-                                <w:rPr>
-                                  <w:noProof/>
-                                </w:rPr>
-                                <w:t>7</w:t>
-                              </w:r>
-                            </w:fldSimple>
+                            <w:r>
+                              <w:fldChar w:fldCharType="begin"/>
+                            </w:r>
+                            <w:r>
+                              <w:instrText xml:space="preserve"> SEQ Obrázek \* ARABIC </w:instrText>
+                            </w:r>
+                            <w:r>
+                              <w:fldChar w:fldCharType="separate"/>
+                            </w:r>
+                            <w:r>
+                              <w:rPr>
+                                <w:noProof/>
+                              </w:rPr>
+                              <w:t>7</w:t>
+                            </w:r>
+                            <w:r>
+                              <w:rPr>
+                                <w:noProof/>
+                              </w:rPr>
+                              <w:fldChar w:fldCharType="end"/>
+                            </w:r>
                             <w:r>
                               <w:t xml:space="preserve"> - Snímek obrazovky 2</w:t>
                             </w:r>
@@ -8561,14 +8818,27 @@
                       <w:r>
                         <w:t xml:space="preserve">Obrázek </w:t>
                       </w:r>
-                      <w:fldSimple w:instr=" SEQ Obrázek \* ARABIC ">
-                        <w:r>
-                          <w:rPr>
-                            <w:noProof/>
-                          </w:rPr>
-                          <w:t>7</w:t>
-                        </w:r>
-                      </w:fldSimple>
+                      <w:r>
+                        <w:fldChar w:fldCharType="begin"/>
+                      </w:r>
+                      <w:r>
+                        <w:instrText xml:space="preserve"> SEQ Obrázek \* ARABIC </w:instrText>
+                      </w:r>
+                      <w:r>
+                        <w:fldChar w:fldCharType="separate"/>
+                      </w:r>
+                      <w:r>
+                        <w:rPr>
+                          <w:noProof/>
+                        </w:rPr>
+                        <w:t>7</w:t>
+                      </w:r>
+                      <w:r>
+                        <w:rPr>
+                          <w:noProof/>
+                        </w:rPr>
+                        <w:fldChar w:fldCharType="end"/>
+                      </w:r>
                       <w:r>
                         <w:t xml:space="preserve"> - Snímek obrazovky 2</w:t>
                       </w:r>

</xml_diff>